<commit_message>
minor changes to documentation and designer settings
</commit_message>
<xml_diff>
--- a/AgeEstimation - ProjectBook.docx
+++ b/AgeEstimation - ProjectBook.docx
@@ -7170,78 +7170,76 @@
         </w:rPr>
         <w:t xml:space="preserve"> עיקריות</w:t>
       </w:r>
-      <w:bookmarkStart w:id="9" w:name="_GoBack"/>
+    </w:p>
+    <w:p>
+      <w:pPr>
+        <w:pStyle w:val="3"/>
+        <w:rPr>
+          <w:color w:val="538135" w:themeColor="accent6" w:themeShade="BF"/>
+        </w:rPr>
+      </w:pPr>
+      <w:bookmarkStart w:id="9" w:name="_Toc393554828"/>
+      <w:r>
+        <w:rPr>
+          <w:color w:val="538135" w:themeColor="accent6" w:themeShade="BF"/>
+        </w:rPr>
+        <w:t>FaceDetector</w:t>
+      </w:r>
       <w:bookmarkEnd w:id="9"/>
     </w:p>
     <w:p>
       <w:pPr>
-        <w:pStyle w:val="3"/>
-        <w:rPr>
-          <w:color w:val="538135" w:themeColor="accent6" w:themeShade="BF"/>
-        </w:rPr>
-      </w:pPr>
-      <w:bookmarkStart w:id="10" w:name="_Toc393554828"/>
-      <w:r>
-        <w:rPr>
-          <w:color w:val="538135" w:themeColor="accent6" w:themeShade="BF"/>
-        </w:rPr>
-        <w:t>FaceDetector</w:t>
-      </w:r>
-      <w:bookmarkEnd w:id="10"/>
+        <w:rPr>
+          <w:rtl/>
+        </w:rPr>
+      </w:pPr>
+      <w:r>
+        <w:rPr>
+          <w:rFonts w:hint="cs"/>
+          <w:rtl/>
+        </w:rPr>
+        <w:t xml:space="preserve">מחלקת עזר סטאטית. בעלת </w:t>
+      </w:r>
+      <w:r>
+        <w:rPr>
+          <w:rFonts w:hint="cs"/>
+          <w:rtl/>
+        </w:rPr>
+        <w:t>פונקציה</w:t>
+      </w:r>
+      <w:r>
+        <w:rPr>
+          <w:rFonts w:hint="cs"/>
+          <w:rtl/>
+        </w:rPr>
+        <w:t xml:space="preserve"> אחת המפעילה </w:t>
+      </w:r>
+      <w:r>
+        <w:t>Haar Cascade</w:t>
+      </w:r>
+      <w:r>
+        <w:rPr>
+          <w:rFonts w:hint="cs"/>
+          <w:rtl/>
+        </w:rPr>
+        <w:t xml:space="preserve"> על תמונה ומחזירה את הפנים הגזורים מהתמונה בגווני אפור ומוקטנים לגודל אחיד.</w:t>
+      </w:r>
     </w:p>
     <w:p>
       <w:pPr>
-        <w:rPr>
-          <w:rtl/>
-        </w:rPr>
-      </w:pPr>
-      <w:r>
-        <w:rPr>
-          <w:rFonts w:hint="cs"/>
-          <w:rtl/>
-        </w:rPr>
-        <w:t xml:space="preserve">מחלקת עזר סטאטית. בעלת </w:t>
-      </w:r>
-      <w:r>
-        <w:rPr>
-          <w:rFonts w:hint="cs"/>
-          <w:rtl/>
-        </w:rPr>
-        <w:t>פונקציה</w:t>
-      </w:r>
-      <w:r>
-        <w:rPr>
-          <w:rFonts w:hint="cs"/>
-          <w:rtl/>
-        </w:rPr>
-        <w:t xml:space="preserve"> אחת המפעילה </w:t>
-      </w:r>
-      <w:r>
-        <w:t>Haar Cascade</w:t>
-      </w:r>
-      <w:r>
-        <w:rPr>
-          <w:rFonts w:hint="cs"/>
-          <w:rtl/>
-        </w:rPr>
-        <w:t xml:space="preserve"> על תמונה ומחזירה את הפנים הגזורים מהתמונה בגווני אפור ומוקטנים לגודל אחיד.</w:t>
-      </w:r>
-    </w:p>
-    <w:p>
-      <w:pPr>
         <w:pStyle w:val="3"/>
         <w:rPr>
           <w:color w:val="538135" w:themeColor="accent6" w:themeShade="BF"/>
         </w:rPr>
       </w:pPr>
-      <w:bookmarkStart w:id="11" w:name="_Toc393554829"/>
+      <w:bookmarkStart w:id="10" w:name="_Toc393554829"/>
       <w:r>
         <w:rPr>
           <w:color w:val="538135" w:themeColor="accent6" w:themeShade="BF"/>
         </w:rPr>
         <w:t>DataSetManager</w:t>
       </w:r>
-      <w:bookmarkEnd w:id="11"/>
+      <w:bookmarkEnd w:id="10"/>
     </w:p>
     <w:p>
       <w:pPr>
@@ -7437,13 +7435,15 @@
           <w:rtl/>
         </w:rPr>
       </w:pPr>
-      <w:bookmarkStart w:id="12" w:name="_Toc393554830"/>
+      <w:bookmarkStart w:id="11" w:name="_Toc393554830"/>
       <w:r>
         <w:rPr>
           <w:color w:val="538135" w:themeColor="accent6" w:themeShade="BF"/>
         </w:rPr>
         <w:t>AgeEstimation</w:t>
       </w:r>
+      <w:bookmarkStart w:id="12" w:name="_GoBack"/>
+      <w:bookmarkEnd w:id="11"/>
       <w:bookmarkEnd w:id="12"/>
     </w:p>
     <w:p>
@@ -7454,6 +7454,74 @@
       </w:pPr>
       <w:r>
         <w:rPr>
+          <w:noProof/>
+          <w:rtl/>
+        </w:rPr>
+        <w:drawing>
+          <wp:anchor distT="0" distB="0" distL="114300" distR="114300" simplePos="0" relativeHeight="251665408" behindDoc="0" locked="0" layoutInCell="1" allowOverlap="1" wp14:anchorId="7F72440C" wp14:editId="5DA9782B">
+            <wp:simplePos x="0" y="0"/>
+            <wp:positionH relativeFrom="column">
+              <wp:posOffset>-302260</wp:posOffset>
+            </wp:positionH>
+            <wp:positionV relativeFrom="paragraph">
+              <wp:posOffset>711200</wp:posOffset>
+            </wp:positionV>
+            <wp:extent cx="5884545" cy="3349625"/>
+            <wp:effectExtent l="0" t="0" r="1905" b="3175"/>
+            <wp:wrapSquare wrapText="bothSides"/>
+            <wp:docPr id="33" name="תמונה 33"/>
+            <wp:cNvGraphicFramePr>
+              <a:graphicFrameLocks xmlns:a="http://schemas.openxmlformats.org/drawingml/2006/main" noChangeAspect="1"/>
+            </wp:cNvGraphicFramePr>
+            <a:graphic xmlns:a="http://schemas.openxmlformats.org/drawingml/2006/main">
+              <a:graphicData uri="http://schemas.openxmlformats.org/drawingml/2006/picture">
+                <pic:pic xmlns:pic="http://schemas.openxmlformats.org/drawingml/2006/picture">
+                  <pic:nvPicPr>
+                    <pic:cNvPr id="33" name="45492FE.tmp"/>
+                    <pic:cNvPicPr/>
+                  </pic:nvPicPr>
+                  <pic:blipFill rotWithShape="1">
+                    <a:blip r:embed="rId18" cstate="print">
+                      <a:extLst>
+                        <a:ext uri="{28A0092B-C50C-407E-A947-70E740481C1C}">
+                          <a14:useLocalDpi xmlns:a14="http://schemas.microsoft.com/office/drawing/2010/main" val="0"/>
+                        </a:ext>
+                      </a:extLst>
+                    </a:blip>
+                    <a:srcRect l="26333" t="26097" r="24838" b="22649"/>
+                    <a:stretch/>
+                  </pic:blipFill>
+                  <pic:spPr bwMode="auto">
+                    <a:xfrm>
+                      <a:off x="0" y="0"/>
+                      <a:ext cx="5884545" cy="3349625"/>
+                    </a:xfrm>
+                    <a:prstGeom prst="rect">
+                      <a:avLst/>
+                    </a:prstGeom>
+                    <a:ln>
+                      <a:noFill/>
+                    </a:ln>
+                    <a:extLst>
+                      <a:ext uri="{53640926-AAD7-44D8-BBD7-CCE9431645EC}">
+                        <a14:shadowObscured xmlns:a14="http://schemas.microsoft.com/office/drawing/2010/main"/>
+                      </a:ext>
+                    </a:extLst>
+                  </pic:spPr>
+                </pic:pic>
+              </a:graphicData>
+            </a:graphic>
+            <wp14:sizeRelH relativeFrom="margin">
+              <wp14:pctWidth>0</wp14:pctWidth>
+            </wp14:sizeRelH>
+            <wp14:sizeRelV relativeFrom="margin">
+              <wp14:pctHeight>0</wp14:pctHeight>
+            </wp14:sizeRelV>
+          </wp:anchor>
+        </w:drawing>
+      </w:r>
+      <w:r>
+        <w:rPr>
           <w:rFonts w:hint="cs"/>
           <w:rtl/>
         </w:rPr>
@@ -7485,90 +7553,6 @@
         </w:rPr>
         <w:t>. בנוסף היא אחראית על הרצת הבדיקות ועל הממשק הגרפי.</w:t>
       </w:r>
-    </w:p>
-    <w:p>
-      <w:pPr>
-        <w:rPr>
-          <w:rtl/>
-        </w:rPr>
-      </w:pPr>
-    </w:p>
-    <w:p>
-      <w:pPr>
-        <w:rPr>
-          <w:rtl/>
-        </w:rPr>
-      </w:pPr>
-    </w:p>
-    <w:p>
-      <w:pPr>
-        <w:rPr>
-          <w:rtl/>
-        </w:rPr>
-      </w:pPr>
-    </w:p>
-    <w:p>
-      <w:pPr>
-        <w:rPr>
-          <w:rtl/>
-        </w:rPr>
-      </w:pPr>
-    </w:p>
-    <w:p>
-      <w:pPr>
-        <w:rPr>
-          <w:rtl/>
-        </w:rPr>
-      </w:pPr>
-    </w:p>
-    <w:p>
-      <w:pPr>
-        <w:rPr>
-          <w:rtl/>
-        </w:rPr>
-      </w:pPr>
-    </w:p>
-    <w:p>
-      <w:pPr>
-        <w:rPr>
-          <w:rtl/>
-        </w:rPr>
-      </w:pPr>
-    </w:p>
-    <w:p>
-      <w:pPr>
-        <w:rPr>
-          <w:rtl/>
-        </w:rPr>
-      </w:pPr>
-    </w:p>
-    <w:p>
-      <w:pPr>
-        <w:rPr>
-          <w:rtl/>
-        </w:rPr>
-      </w:pPr>
-    </w:p>
-    <w:p>
-      <w:pPr>
-        <w:rPr>
-          <w:rtl/>
-        </w:rPr>
-      </w:pPr>
-    </w:p>
-    <w:p>
-      <w:pPr>
-        <w:rPr>
-          <w:rtl/>
-        </w:rPr>
-      </w:pPr>
-    </w:p>
-    <w:p>
-      <w:pPr>
-        <w:rPr>
-          <w:rtl/>
-        </w:rPr>
-      </w:pPr>
     </w:p>
     <w:p>
       <w:pPr>
@@ -7790,7 +7774,7 @@
                     <pic:cNvPicPr/>
                   </pic:nvPicPr>
                   <pic:blipFill>
-                    <a:blip r:embed="rId18">
+                    <a:blip r:embed="rId19">
                       <a:extLst>
                         <a:ext uri="{28A0092B-C50C-407E-A947-70E740481C1C}">
                           <a14:useLocalDpi xmlns:a14="http://schemas.microsoft.com/office/drawing/2010/main" val="0"/>
@@ -8547,7 +8531,7 @@
       </w:pPr>
     </w:p>
     <w:sectPr>
-      <w:footerReference w:type="default" r:id="rId19"/>
+      <w:footerReference w:type="default" r:id="rId20"/>
       <w:pgSz w:w="11906" w:h="16838"/>
       <w:pgMar w:top="1985" w:right="1701" w:bottom="1701" w:left="1701" w:header="708" w:footer="708" w:gutter="0"/>
       <w:pgNumType w:start="0"/>
@@ -11843,31 +11827,31 @@
     </dgm:pt>
   </dgm:ptLst>
   <dgm:cxnLst>
-    <dgm:cxn modelId="{8A3BB74A-C890-429B-96F8-976FBAA7FEB9}" type="presOf" srcId="{0FA258C7-DFEF-4799-B78E-9EEE62AB0397}" destId="{454DFDE8-3600-487D-B284-6DA1E144D24A}" srcOrd="0" destOrd="0" presId="urn:microsoft.com/office/officeart/2005/8/layout/process2"/>
-    <dgm:cxn modelId="{67C3A669-E816-4F0C-8BF0-52E12509BFE9}" type="presOf" srcId="{241E1AAC-D183-47EA-9740-B3F7572DB984}" destId="{6D22BE9F-F897-430F-BFEE-4668528EC174}" srcOrd="0" destOrd="0" presId="urn:microsoft.com/office/officeart/2005/8/layout/process2"/>
-    <dgm:cxn modelId="{4DDBD5B0-9717-4BDB-BE83-21A1909F0DDC}" type="presOf" srcId="{DBC64757-9FC6-4E41-A1C2-40CB46958AC9}" destId="{B0C3558E-6692-453B-817A-21B6A6C3169E}" srcOrd="0" destOrd="0" presId="urn:microsoft.com/office/officeart/2005/8/layout/process2"/>
+    <dgm:cxn modelId="{ED6784CC-76DA-419F-B2C1-209B6C04D0FA}" srcId="{34049BD5-4095-4832-9F45-591CAE8F3F21}" destId="{0FA258C7-DFEF-4799-B78E-9EEE62AB0397}" srcOrd="2" destOrd="0" parTransId="{B8E38A8E-CF2C-43DB-A972-6A4958A80D13}" sibTransId="{C28D494D-CAD6-4EC5-AD12-46D5B454CA3A}"/>
     <dgm:cxn modelId="{FAA8A6A3-F4DC-4421-B320-443F40F0DBF1}" srcId="{34049BD5-4095-4832-9F45-591CAE8F3F21}" destId="{DBC64757-9FC6-4E41-A1C2-40CB46958AC9}" srcOrd="0" destOrd="0" parTransId="{C282D751-4AAE-482F-BAFD-82A98F2FD9F4}" sibTransId="{F76B6D1E-B060-41EC-BA2B-84C95BEB62F8}"/>
+    <dgm:cxn modelId="{68F0D7E1-0CFC-432E-8875-A57CECE17081}" type="presOf" srcId="{C28D494D-CAD6-4EC5-AD12-46D5B454CA3A}" destId="{B998CB4C-D86A-43AA-8972-E9C7BC5ACC91}" srcOrd="0" destOrd="0" presId="urn:microsoft.com/office/officeart/2005/8/layout/process2"/>
+    <dgm:cxn modelId="{E0626D53-C3CF-4E56-809E-4002A435B1CB}" type="presOf" srcId="{6DA64995-00BE-4C0F-AE69-59C0D65EF4B7}" destId="{768E6E13-889F-4965-8371-D35A863A8ECA}" srcOrd="0" destOrd="0" presId="urn:microsoft.com/office/officeart/2005/8/layout/process2"/>
+    <dgm:cxn modelId="{80F8D405-DD7C-4445-AB81-BC8E6B691CC8}" type="presOf" srcId="{F76B6D1E-B060-41EC-BA2B-84C95BEB62F8}" destId="{906547C9-7E81-4F89-A2E4-FC954D96FC0F}" srcOrd="0" destOrd="0" presId="urn:microsoft.com/office/officeart/2005/8/layout/process2"/>
+    <dgm:cxn modelId="{03F4A4AF-636C-4FFE-A237-2E45CA25D8F8}" type="presOf" srcId="{58CA0146-0A0F-4E60-8BD5-41468C3B3073}" destId="{A827B13D-C4AD-45FA-8909-E458B03BA387}" srcOrd="1" destOrd="0" presId="urn:microsoft.com/office/officeart/2005/8/layout/process2"/>
+    <dgm:cxn modelId="{3A4E3111-9980-4850-8175-2D1E9DA4626F}" type="presOf" srcId="{58CA0146-0A0F-4E60-8BD5-41468C3B3073}" destId="{C8700EB5-EF56-481A-AEA6-28D6B61D1DB1}" srcOrd="0" destOrd="0" presId="urn:microsoft.com/office/officeart/2005/8/layout/process2"/>
+    <dgm:cxn modelId="{F863258D-A231-4158-A710-FDCFDEE6CB3E}" srcId="{34049BD5-4095-4832-9F45-591CAE8F3F21}" destId="{6DA64995-00BE-4C0F-AE69-59C0D65EF4B7}" srcOrd="1" destOrd="0" parTransId="{4D6F6DB0-610E-487A-901D-E6F250AFC752}" sibTransId="{58CA0146-0A0F-4E60-8BD5-41468C3B3073}"/>
     <dgm:cxn modelId="{A5213474-F9DC-4EB2-A70D-30531801F4A5}" srcId="{34049BD5-4095-4832-9F45-591CAE8F3F21}" destId="{241E1AAC-D183-47EA-9740-B3F7572DB984}" srcOrd="3" destOrd="0" parTransId="{3F05451E-D779-4D2F-89F8-C37C18C50C76}" sibTransId="{2BE4F457-C871-4A55-BC83-BDC9F2FD0E62}"/>
-    <dgm:cxn modelId="{72ECBCDF-5060-4327-AAF1-7341F2340A2D}" type="presOf" srcId="{34049BD5-4095-4832-9F45-591CAE8F3F21}" destId="{486D42F3-E89A-4BD0-B419-6CD9613EF18D}" srcOrd="0" destOrd="0" presId="urn:microsoft.com/office/officeart/2005/8/layout/process2"/>
-    <dgm:cxn modelId="{ED6784CC-76DA-419F-B2C1-209B6C04D0FA}" srcId="{34049BD5-4095-4832-9F45-591CAE8F3F21}" destId="{0FA258C7-DFEF-4799-B78E-9EEE62AB0397}" srcOrd="2" destOrd="0" parTransId="{B8E38A8E-CF2C-43DB-A972-6A4958A80D13}" sibTransId="{C28D494D-CAD6-4EC5-AD12-46D5B454CA3A}"/>
-    <dgm:cxn modelId="{22BB0D5D-B577-4AA8-B0F5-C6488C212FED}" type="presOf" srcId="{C28D494D-CAD6-4EC5-AD12-46D5B454CA3A}" destId="{EA9B9AF7-52AA-471B-8D25-72AC989D891D}" srcOrd="1" destOrd="0" presId="urn:microsoft.com/office/officeart/2005/8/layout/process2"/>
-    <dgm:cxn modelId="{EAA49738-8CE5-465E-A999-59515DD9FE5B}" type="presOf" srcId="{58CA0146-0A0F-4E60-8BD5-41468C3B3073}" destId="{A827B13D-C4AD-45FA-8909-E458B03BA387}" srcOrd="1" destOrd="0" presId="urn:microsoft.com/office/officeart/2005/8/layout/process2"/>
-    <dgm:cxn modelId="{7A64BD39-F564-46F7-9140-D7FBAEB4588E}" type="presOf" srcId="{6DA64995-00BE-4C0F-AE69-59C0D65EF4B7}" destId="{768E6E13-889F-4965-8371-D35A863A8ECA}" srcOrd="0" destOrd="0" presId="urn:microsoft.com/office/officeart/2005/8/layout/process2"/>
-    <dgm:cxn modelId="{8E2E7DC3-B21F-447E-95BA-5DBABE71D5B6}" type="presOf" srcId="{F76B6D1E-B060-41EC-BA2B-84C95BEB62F8}" destId="{8AFE8A41-952B-4709-B13C-C3277B620480}" srcOrd="1" destOrd="0" presId="urn:microsoft.com/office/officeart/2005/8/layout/process2"/>
-    <dgm:cxn modelId="{B34288E5-9F0E-4618-8131-ACFDA8A68E5A}" type="presOf" srcId="{C28D494D-CAD6-4EC5-AD12-46D5B454CA3A}" destId="{B998CB4C-D86A-43AA-8972-E9C7BC5ACC91}" srcOrd="0" destOrd="0" presId="urn:microsoft.com/office/officeart/2005/8/layout/process2"/>
-    <dgm:cxn modelId="{51D8A00A-481A-4B1F-A33A-044EA2919785}" type="presOf" srcId="{F76B6D1E-B060-41EC-BA2B-84C95BEB62F8}" destId="{906547C9-7E81-4F89-A2E4-FC954D96FC0F}" srcOrd="0" destOrd="0" presId="urn:microsoft.com/office/officeart/2005/8/layout/process2"/>
-    <dgm:cxn modelId="{F863258D-A231-4158-A710-FDCFDEE6CB3E}" srcId="{34049BD5-4095-4832-9F45-591CAE8F3F21}" destId="{6DA64995-00BE-4C0F-AE69-59C0D65EF4B7}" srcOrd="1" destOrd="0" parTransId="{4D6F6DB0-610E-487A-901D-E6F250AFC752}" sibTransId="{58CA0146-0A0F-4E60-8BD5-41468C3B3073}"/>
-    <dgm:cxn modelId="{5C08EB01-FE4B-4BA5-B46B-7CA0E5D5873D}" type="presOf" srcId="{58CA0146-0A0F-4E60-8BD5-41468C3B3073}" destId="{C8700EB5-EF56-481A-AEA6-28D6B61D1DB1}" srcOrd="0" destOrd="0" presId="urn:microsoft.com/office/officeart/2005/8/layout/process2"/>
-    <dgm:cxn modelId="{41AA6AD4-6034-4E24-B0A3-B44B4D1EE2CA}" type="presParOf" srcId="{486D42F3-E89A-4BD0-B419-6CD9613EF18D}" destId="{B0C3558E-6692-453B-817A-21B6A6C3169E}" srcOrd="0" destOrd="0" presId="urn:microsoft.com/office/officeart/2005/8/layout/process2"/>
-    <dgm:cxn modelId="{E876556B-4C1E-47BB-9636-07AB29D305E4}" type="presParOf" srcId="{486D42F3-E89A-4BD0-B419-6CD9613EF18D}" destId="{906547C9-7E81-4F89-A2E4-FC954D96FC0F}" srcOrd="1" destOrd="0" presId="urn:microsoft.com/office/officeart/2005/8/layout/process2"/>
-    <dgm:cxn modelId="{A216CAC2-C47F-4FEF-915F-415CB848DF47}" type="presParOf" srcId="{906547C9-7E81-4F89-A2E4-FC954D96FC0F}" destId="{8AFE8A41-952B-4709-B13C-C3277B620480}" srcOrd="0" destOrd="0" presId="urn:microsoft.com/office/officeart/2005/8/layout/process2"/>
-    <dgm:cxn modelId="{CAFC36BC-1D5F-41C9-8920-3CEC0FEAD7F6}" type="presParOf" srcId="{486D42F3-E89A-4BD0-B419-6CD9613EF18D}" destId="{768E6E13-889F-4965-8371-D35A863A8ECA}" srcOrd="2" destOrd="0" presId="urn:microsoft.com/office/officeart/2005/8/layout/process2"/>
-    <dgm:cxn modelId="{318F40CD-CAAF-4CCF-8A8B-1E34CD68F5E5}" type="presParOf" srcId="{486D42F3-E89A-4BD0-B419-6CD9613EF18D}" destId="{C8700EB5-EF56-481A-AEA6-28D6B61D1DB1}" srcOrd="3" destOrd="0" presId="urn:microsoft.com/office/officeart/2005/8/layout/process2"/>
-    <dgm:cxn modelId="{4644A01B-5AD6-4DE0-B48D-FEB708A70EFB}" type="presParOf" srcId="{C8700EB5-EF56-481A-AEA6-28D6B61D1DB1}" destId="{A827B13D-C4AD-45FA-8909-E458B03BA387}" srcOrd="0" destOrd="0" presId="urn:microsoft.com/office/officeart/2005/8/layout/process2"/>
-    <dgm:cxn modelId="{CE766060-AF5B-4088-99FB-4BE4FCCCF634}" type="presParOf" srcId="{486D42F3-E89A-4BD0-B419-6CD9613EF18D}" destId="{454DFDE8-3600-487D-B284-6DA1E144D24A}" srcOrd="4" destOrd="0" presId="urn:microsoft.com/office/officeart/2005/8/layout/process2"/>
-    <dgm:cxn modelId="{602ACE08-9154-4991-8E51-90633599D8F9}" type="presParOf" srcId="{486D42F3-E89A-4BD0-B419-6CD9613EF18D}" destId="{B998CB4C-D86A-43AA-8972-E9C7BC5ACC91}" srcOrd="5" destOrd="0" presId="urn:microsoft.com/office/officeart/2005/8/layout/process2"/>
-    <dgm:cxn modelId="{B848B7B3-D6E3-4464-8D90-2F04AFA76C61}" type="presParOf" srcId="{B998CB4C-D86A-43AA-8972-E9C7BC5ACC91}" destId="{EA9B9AF7-52AA-471B-8D25-72AC989D891D}" srcOrd="0" destOrd="0" presId="urn:microsoft.com/office/officeart/2005/8/layout/process2"/>
-    <dgm:cxn modelId="{C40E04AC-2BB4-4D26-9B9F-62E208D4C051}" type="presParOf" srcId="{486D42F3-E89A-4BD0-B419-6CD9613EF18D}" destId="{6D22BE9F-F897-430F-BFEE-4668528EC174}" srcOrd="6" destOrd="0" presId="urn:microsoft.com/office/officeart/2005/8/layout/process2"/>
+    <dgm:cxn modelId="{0B6247D3-B305-4C91-8145-34C003CF548A}" type="presOf" srcId="{DBC64757-9FC6-4E41-A1C2-40CB46958AC9}" destId="{B0C3558E-6692-453B-817A-21B6A6C3169E}" srcOrd="0" destOrd="0" presId="urn:microsoft.com/office/officeart/2005/8/layout/process2"/>
+    <dgm:cxn modelId="{123A4957-C876-4865-9CFB-AD2F8055CFAE}" type="presOf" srcId="{F76B6D1E-B060-41EC-BA2B-84C95BEB62F8}" destId="{8AFE8A41-952B-4709-B13C-C3277B620480}" srcOrd="1" destOrd="0" presId="urn:microsoft.com/office/officeart/2005/8/layout/process2"/>
+    <dgm:cxn modelId="{2F91002A-A308-4D93-9AD4-F53CC59F94BF}" type="presOf" srcId="{34049BD5-4095-4832-9F45-591CAE8F3F21}" destId="{486D42F3-E89A-4BD0-B419-6CD9613EF18D}" srcOrd="0" destOrd="0" presId="urn:microsoft.com/office/officeart/2005/8/layout/process2"/>
+    <dgm:cxn modelId="{3BC7627B-FBDD-4F8D-986B-432B1A66146D}" type="presOf" srcId="{0FA258C7-DFEF-4799-B78E-9EEE62AB0397}" destId="{454DFDE8-3600-487D-B284-6DA1E144D24A}" srcOrd="0" destOrd="0" presId="urn:microsoft.com/office/officeart/2005/8/layout/process2"/>
+    <dgm:cxn modelId="{3E219E1F-C483-4C56-B941-12C4580E05FA}" type="presOf" srcId="{241E1AAC-D183-47EA-9740-B3F7572DB984}" destId="{6D22BE9F-F897-430F-BFEE-4668528EC174}" srcOrd="0" destOrd="0" presId="urn:microsoft.com/office/officeart/2005/8/layout/process2"/>
+    <dgm:cxn modelId="{DE7E6FCA-C0DE-47D2-A23B-58D68BA5297D}" type="presOf" srcId="{C28D494D-CAD6-4EC5-AD12-46D5B454CA3A}" destId="{EA9B9AF7-52AA-471B-8D25-72AC989D891D}" srcOrd="1" destOrd="0" presId="urn:microsoft.com/office/officeart/2005/8/layout/process2"/>
+    <dgm:cxn modelId="{7D4C38BE-DCC5-49E5-85B3-B4E909DF040F}" type="presParOf" srcId="{486D42F3-E89A-4BD0-B419-6CD9613EF18D}" destId="{B0C3558E-6692-453B-817A-21B6A6C3169E}" srcOrd="0" destOrd="0" presId="urn:microsoft.com/office/officeart/2005/8/layout/process2"/>
+    <dgm:cxn modelId="{B02634C9-C4FC-4015-B4AA-C6E9DFA26979}" type="presParOf" srcId="{486D42F3-E89A-4BD0-B419-6CD9613EF18D}" destId="{906547C9-7E81-4F89-A2E4-FC954D96FC0F}" srcOrd="1" destOrd="0" presId="urn:microsoft.com/office/officeart/2005/8/layout/process2"/>
+    <dgm:cxn modelId="{CF282AC1-1532-4449-92C4-911D3AAF61C3}" type="presParOf" srcId="{906547C9-7E81-4F89-A2E4-FC954D96FC0F}" destId="{8AFE8A41-952B-4709-B13C-C3277B620480}" srcOrd="0" destOrd="0" presId="urn:microsoft.com/office/officeart/2005/8/layout/process2"/>
+    <dgm:cxn modelId="{5FB362DC-8448-44F1-8028-20A3E14F41CF}" type="presParOf" srcId="{486D42F3-E89A-4BD0-B419-6CD9613EF18D}" destId="{768E6E13-889F-4965-8371-D35A863A8ECA}" srcOrd="2" destOrd="0" presId="urn:microsoft.com/office/officeart/2005/8/layout/process2"/>
+    <dgm:cxn modelId="{1B83E5E6-3A26-4D99-AA83-10941772B1FD}" type="presParOf" srcId="{486D42F3-E89A-4BD0-B419-6CD9613EF18D}" destId="{C8700EB5-EF56-481A-AEA6-28D6B61D1DB1}" srcOrd="3" destOrd="0" presId="urn:microsoft.com/office/officeart/2005/8/layout/process2"/>
+    <dgm:cxn modelId="{BF0C2012-09EE-4C0D-BD59-191936BBD7CB}" type="presParOf" srcId="{C8700EB5-EF56-481A-AEA6-28D6B61D1DB1}" destId="{A827B13D-C4AD-45FA-8909-E458B03BA387}" srcOrd="0" destOrd="0" presId="urn:microsoft.com/office/officeart/2005/8/layout/process2"/>
+    <dgm:cxn modelId="{76413814-4C61-4605-99F0-6EB6CF1325EF}" type="presParOf" srcId="{486D42F3-E89A-4BD0-B419-6CD9613EF18D}" destId="{454DFDE8-3600-487D-B284-6DA1E144D24A}" srcOrd="4" destOrd="0" presId="urn:microsoft.com/office/officeart/2005/8/layout/process2"/>
+    <dgm:cxn modelId="{C2D0F91C-84BA-4C04-AD31-91E441B5EB22}" type="presParOf" srcId="{486D42F3-E89A-4BD0-B419-6CD9613EF18D}" destId="{B998CB4C-D86A-43AA-8972-E9C7BC5ACC91}" srcOrd="5" destOrd="0" presId="urn:microsoft.com/office/officeart/2005/8/layout/process2"/>
+    <dgm:cxn modelId="{43107018-0E30-4DF9-8D04-2809AE7C7E7D}" type="presParOf" srcId="{B998CB4C-D86A-43AA-8972-E9C7BC5ACC91}" destId="{EA9B9AF7-52AA-471B-8D25-72AC989D891D}" srcOrd="0" destOrd="0" presId="urn:microsoft.com/office/officeart/2005/8/layout/process2"/>
+    <dgm:cxn modelId="{EB15822C-93E0-49DF-921D-E12400AB91C7}" type="presParOf" srcId="{486D42F3-E89A-4BD0-B419-6CD9613EF18D}" destId="{6D22BE9F-F897-430F-BFEE-4668528EC174}" srcOrd="6" destOrd="0" presId="urn:microsoft.com/office/officeart/2005/8/layout/process2"/>
   </dgm:cxnLst>
   <dgm:bg/>
   <dgm:whole/>
@@ -14120,7 +14104,7 @@
 </file>
 
 <file path=customXml/itemProps2.xml><?xml version="1.0" encoding="utf-8"?>
-<ds:datastoreItem xmlns:ds="http://schemas.openxmlformats.org/officeDocument/2006/customXml" ds:itemID="{CE8E25C5-4069-4010-B18E-2A8B9DA8F957}">
+<ds:datastoreItem xmlns:ds="http://schemas.openxmlformats.org/officeDocument/2006/customXml" ds:itemID="{9B1535BE-2CCF-46E0-9851-F04929F55902}">
   <ds:schemaRefs>
     <ds:schemaRef ds:uri="http://schemas.openxmlformats.org/officeDocument/2006/bibliography"/>
   </ds:schemaRefs>

</xml_diff>